<commit_message>
net lab 8 dns rewrite, pycryptodome changes in win
</commit_message>
<xml_diff>
--- a/2.Linux/04.Commands Help and Path/Ques10ExpandedExplanation.docx
+++ b/2.Linux/04.Commands Help and Path/Ques10ExpandedExplanation.docx
@@ -67,27 +67,7 @@
           <w:sz w:val="24"/>
           <w:szCs w:val="24"/>
         </w:rPr>
-        <w:t xml:space="preserve">, save doesn't work properly in the latest Ubuntu.  There were several questions, so I thought </w:t>
-      </w:r>
-      <w:proofErr w:type="gramStart"/>
-      <w:r>
-        <w:rPr>
-          <w:rFonts w:ascii="Helvetica" w:eastAsia="Times New Roman" w:hAnsi="Helvetica" w:cs="Times New Roman"/>
-          <w:color w:val="2D3B45"/>
-          <w:sz w:val="24"/>
-          <w:szCs w:val="24"/>
-        </w:rPr>
-        <w:t>I'd</w:t>
-      </w:r>
-      <w:proofErr w:type="gramEnd"/>
-      <w:r>
-        <w:rPr>
-          <w:rFonts w:ascii="Helvetica" w:eastAsia="Times New Roman" w:hAnsi="Helvetica" w:cs="Times New Roman"/>
-          <w:color w:val="2D3B45"/>
-          <w:sz w:val="24"/>
-          <w:szCs w:val="24"/>
-        </w:rPr>
-        <w:t xml:space="preserve"> explain question </w:t>
+        <w:t xml:space="preserve">, save doesn't work properly in the latest Ubuntu.  There were several questions, so I thought I'd explain question </w:t>
       </w:r>
       <w:r>
         <w:rPr>
@@ -126,27 +106,7 @@
           <w:sz w:val="24"/>
           <w:szCs w:val="24"/>
         </w:rPr>
-        <w:t xml:space="preserve">10)  Now, </w:t>
-      </w:r>
-      <w:proofErr w:type="gramStart"/>
-      <w:r>
-        <w:rPr>
-          <w:rFonts w:ascii="Helvetica" w:eastAsia="Times New Roman" w:hAnsi="Helvetica" w:cs="Times New Roman"/>
-          <w:color w:val="2D3B45"/>
-          <w:sz w:val="24"/>
-          <w:szCs w:val="24"/>
-        </w:rPr>
-        <w:t>let’s</w:t>
-      </w:r>
-      <w:proofErr w:type="gramEnd"/>
-      <w:r>
-        <w:rPr>
-          <w:rFonts w:ascii="Helvetica" w:eastAsia="Times New Roman" w:hAnsi="Helvetica" w:cs="Times New Roman"/>
-          <w:color w:val="2D3B45"/>
-          <w:sz w:val="24"/>
-          <w:szCs w:val="24"/>
-        </w:rPr>
-        <w:t xml:space="preserve"> have some fun. Use sudo nano (or sudo gedit if you like) to create a file in /usr/local/bin with a filename “ls” and content like this:</w:t>
+        <w:t>10)  Now, let’s have some fun. Use sudo nano (or sudo gedit if you like) to create a file in /usr/local/bin with a filename “ls” and content like this:</w:t>
       </w:r>
     </w:p>
     <w:p>
@@ -160,7 +120,6 @@
           <w:szCs w:val="24"/>
         </w:rPr>
       </w:pPr>
-      <w:proofErr w:type="gramStart"/>
       <w:r>
         <w:rPr>
           <w:rFonts w:ascii="Helvetica" w:eastAsia="Times New Roman" w:hAnsi="Helvetica" w:cs="Times New Roman"/>
@@ -170,9 +129,17 @@
           <w:sz w:val="24"/>
           <w:szCs w:val="24"/>
         </w:rPr>
-        <w:t>#!/</w:t>
-      </w:r>
-      <w:proofErr w:type="gramEnd"/>
+        <w:t>#!/bin/bash</w:t>
+      </w:r>
+      <w:r>
+        <w:rPr>
+          <w:rFonts w:ascii="Helvetica" w:eastAsia="Times New Roman" w:hAnsi="Helvetica" w:cs="Times New Roman"/>
+          <w:color w:val="2D3B45"/>
+          <w:sz w:val="24"/>
+          <w:szCs w:val="24"/>
+        </w:rPr>
+        <w:br/>
+      </w:r>
       <w:r>
         <w:rPr>
           <w:rFonts w:ascii="Helvetica" w:eastAsia="Times New Roman" w:hAnsi="Helvetica" w:cs="Times New Roman"/>
@@ -182,7 +149,49 @@
           <w:sz w:val="24"/>
           <w:szCs w:val="24"/>
         </w:rPr>
-        <w:t>bin/bash</w:t>
+        <w:t>echo 'Ha!  Gotcha!  You thought this was ls!'</w:t>
+      </w:r>
+    </w:p>
+    <w:p>
+      <w:pPr>
+        <w:shd w:val="clear" w:color="auto" w:fill="FFFFFF"/>
+        <w:spacing w:before="180" w:after="180" w:line="240" w:lineRule="auto"/>
+        <w:rPr>
+          <w:rFonts w:ascii="Helvetica" w:eastAsia="Times New Roman" w:hAnsi="Helvetica" w:cs="Times New Roman"/>
+          <w:color w:val="2D3B45"/>
+          <w:sz w:val="24"/>
+          <w:szCs w:val="24"/>
+        </w:rPr>
+      </w:pPr>
+      <w:r>
+        <w:rPr>
+          <w:rFonts w:ascii="Helvetica" w:eastAsia="Times New Roman" w:hAnsi="Helvetica" w:cs="Times New Roman"/>
+          <w:color w:val="2D3B45"/>
+          <w:sz w:val="24"/>
+          <w:szCs w:val="24"/>
+        </w:rPr>
+        <w:t>Note:  use single quotes in the echo statement, not double quotes as in the assignment doc.  Single quotes stop BASH from expanding the content (variable names, special characters) and will stop errors caused by the exclamation point and double quotes.  See Double Quotes and then Single Quotes in The Linux Command Line, starting at page 76 in chapter 7.</w:t>
+      </w:r>
+    </w:p>
+    <w:p>
+      <w:pPr>
+        <w:shd w:val="clear" w:color="auto" w:fill="FFFFFF"/>
+        <w:spacing w:before="180" w:after="0" w:line="240" w:lineRule="auto"/>
+        <w:rPr>
+          <w:rFonts w:ascii="Helvetica" w:eastAsia="Times New Roman" w:hAnsi="Helvetica" w:cs="Times New Roman"/>
+          <w:color w:val="2D3B45"/>
+          <w:sz w:val="24"/>
+          <w:szCs w:val="24"/>
+        </w:rPr>
+      </w:pPr>
+      <w:r>
+        <w:rPr>
+          <w:rFonts w:ascii="Helvetica" w:eastAsia="Times New Roman" w:hAnsi="Helvetica" w:cs="Times New Roman"/>
+          <w:color w:val="2D3B45"/>
+          <w:sz w:val="24"/>
+          <w:szCs w:val="24"/>
+        </w:rPr>
+        <w:t>Then make the file executable with</w:t>
       </w:r>
       <w:r>
         <w:rPr>
@@ -202,33 +211,112 @@
           <w:sz w:val="24"/>
           <w:szCs w:val="24"/>
         </w:rPr>
+        <w:t>sudo chmod +x /usr/local/sbin/ls</w:t>
+      </w:r>
+    </w:p>
+    <w:p>
+      <w:pPr>
+        <w:shd w:val="clear" w:color="auto" w:fill="FFFFFF"/>
+        <w:spacing w:before="180" w:after="0" w:line="240" w:lineRule="auto"/>
+        <w:rPr>
+          <w:rFonts w:ascii="Helvetica" w:eastAsia="Times New Roman" w:hAnsi="Helvetica" w:cs="Times New Roman"/>
+          <w:color w:val="2D3B45"/>
+          <w:sz w:val="24"/>
+          <w:szCs w:val="24"/>
+        </w:rPr>
+      </w:pPr>
+      <w:r>
+        <w:rPr>
+          <w:rFonts w:ascii="Helvetica" w:eastAsia="Times New Roman" w:hAnsi="Helvetica" w:cs="Times New Roman"/>
+          <w:color w:val="2D3B45"/>
+          <w:sz w:val="24"/>
+          <w:szCs w:val="24"/>
+        </w:rPr>
+        <w:t>The purpose for this question:</w:t>
+      </w:r>
+      <w:r>
+        <w:rPr>
+          <w:rFonts w:ascii="Helvetica" w:eastAsia="Times New Roman" w:hAnsi="Helvetica" w:cs="Times New Roman"/>
+          <w:color w:val="2D3B45"/>
+          <w:sz w:val="24"/>
+          <w:szCs w:val="24"/>
+        </w:rPr>
+        <w:br/>
+        <w:t>1</w:t>
+      </w:r>
+      <w:r>
+        <w:rPr>
+          <w:rFonts w:ascii="Helvetica" w:eastAsia="Times New Roman" w:hAnsi="Helvetica" w:cs="Times New Roman"/>
+          <w:color w:val="2D3B45"/>
+          <w:sz w:val="24"/>
+          <w:szCs w:val="24"/>
+        </w:rPr>
+        <w:t>) show</w:t>
+      </w:r>
+      <w:r>
+        <w:rPr>
+          <w:rFonts w:ascii="Helvetica" w:eastAsia="Times New Roman" w:hAnsi="Helvetica" w:cs="Times New Roman"/>
+          <w:color w:val="2D3B45"/>
+          <w:sz w:val="24"/>
+          <w:szCs w:val="24"/>
+        </w:rPr>
+        <w:t xml:space="preserve"> how the PATH environment variable works</w:t>
+      </w:r>
+      <w:r>
+        <w:rPr>
+          <w:rFonts w:ascii="Helvetica" w:eastAsia="Times New Roman" w:hAnsi="Helvetica" w:cs="Times New Roman"/>
+          <w:color w:val="2D3B45"/>
+          <w:sz w:val="24"/>
+          <w:szCs w:val="24"/>
+        </w:rPr>
+        <w:br/>
+        <w:t>2) show how PATH can be abused</w:t>
+      </w:r>
+    </w:p>
+    <w:p>
+      <w:pPr>
+        <w:shd w:val="clear" w:color="auto" w:fill="FFFFFF"/>
+        <w:spacing w:before="180" w:after="0" w:line="240" w:lineRule="auto"/>
+        <w:rPr>
+          <w:rFonts w:ascii="Helvetica" w:eastAsia="Times New Roman" w:hAnsi="Helvetica" w:cs="Times New Roman"/>
+          <w:color w:val="2D3B45"/>
+          <w:sz w:val="24"/>
+          <w:szCs w:val="24"/>
+        </w:rPr>
+      </w:pPr>
+      <w:r>
+        <w:rPr>
+          <w:rFonts w:ascii="Helvetica" w:eastAsia="Times New Roman" w:hAnsi="Helvetica" w:cs="Times New Roman"/>
+          <w:color w:val="2D3B45"/>
+          <w:sz w:val="24"/>
+          <w:szCs w:val="24"/>
+        </w:rPr>
+        <w:t>The first step is to create a file with this content, and save it as /usr/local/bin/ls.</w:t>
+      </w:r>
+      <w:r>
+        <w:rPr>
+          <w:rFonts w:ascii="Helvetica" w:eastAsia="Times New Roman" w:hAnsi="Helvetica" w:cs="Times New Roman"/>
+          <w:color w:val="2D3B45"/>
+          <w:sz w:val="24"/>
+          <w:szCs w:val="24"/>
+        </w:rPr>
+        <w:br/>
+        <w:t>#!/bin/bash</w:t>
+      </w:r>
+      <w:r>
+        <w:rPr>
+          <w:rFonts w:ascii="Helvetica" w:eastAsia="Times New Roman" w:hAnsi="Helvetica" w:cs="Times New Roman"/>
+          <w:color w:val="2D3B45"/>
+          <w:sz w:val="24"/>
+          <w:szCs w:val="24"/>
+        </w:rPr>
+        <w:br/>
         <w:t>echo 'Ha!  Gotcha!  You thought this was ls!'</w:t>
       </w:r>
     </w:p>
     <w:p>
       <w:pPr>
         <w:shd w:val="clear" w:color="auto" w:fill="FFFFFF"/>
-        <w:spacing w:before="180" w:after="180" w:line="240" w:lineRule="auto"/>
-        <w:rPr>
-          <w:rFonts w:ascii="Helvetica" w:eastAsia="Times New Roman" w:hAnsi="Helvetica" w:cs="Times New Roman"/>
-          <w:color w:val="2D3B45"/>
-          <w:sz w:val="24"/>
-          <w:szCs w:val="24"/>
-        </w:rPr>
-      </w:pPr>
-      <w:r>
-        <w:rPr>
-          <w:rFonts w:ascii="Helvetica" w:eastAsia="Times New Roman" w:hAnsi="Helvetica" w:cs="Times New Roman"/>
-          <w:color w:val="2D3B45"/>
-          <w:sz w:val="24"/>
-          <w:szCs w:val="24"/>
-        </w:rPr>
-        <w:t>Note:  use single quotes in the echo statement, not double quotes as in the assignment doc.  Single quotes stop BASH from expanding the content (variable names, special characters) and will stop errors caused by the exclamation point and double quotes.  See Double Quotes and then Single Quotes in The Linux Command Line, starting at page 76 in chapter 7.</w:t>
-      </w:r>
-    </w:p>
-    <w:p>
-      <w:pPr>
-        <w:shd w:val="clear" w:color="auto" w:fill="FFFFFF"/>
         <w:spacing w:before="180" w:after="0" w:line="240" w:lineRule="auto"/>
         <w:rPr>
           <w:rFonts w:ascii="Helvetica" w:eastAsia="Times New Roman" w:hAnsi="Helvetica" w:cs="Times New Roman"/>
@@ -244,16 +332,7 @@
           <w:sz w:val="24"/>
           <w:szCs w:val="24"/>
         </w:rPr>
-        <w:t>Then make the file executable with</w:t>
-      </w:r>
-      <w:r>
-        <w:rPr>
-          <w:rFonts w:ascii="Helvetica" w:eastAsia="Times New Roman" w:hAnsi="Helvetica" w:cs="Times New Roman"/>
-          <w:color w:val="2D3B45"/>
-          <w:sz w:val="24"/>
-          <w:szCs w:val="24"/>
-        </w:rPr>
-        <w:br/>
+        <w:t>You can make any text file executable if you list the program you want to use to execute the script in the file.  In this case, the first line </w:t>
       </w:r>
       <w:r>
         <w:rPr>
@@ -264,173 +343,7 @@
           <w:sz w:val="24"/>
           <w:szCs w:val="24"/>
         </w:rPr>
-        <w:t>sudo chmod +x /usr/local/sbin/ls</w:t>
-      </w:r>
-    </w:p>
-    <w:p>
-      <w:pPr>
-        <w:shd w:val="clear" w:color="auto" w:fill="FFFFFF"/>
-        <w:spacing w:before="180" w:after="0" w:line="240" w:lineRule="auto"/>
-        <w:rPr>
-          <w:rFonts w:ascii="Helvetica" w:eastAsia="Times New Roman" w:hAnsi="Helvetica" w:cs="Times New Roman"/>
-          <w:color w:val="2D3B45"/>
-          <w:sz w:val="24"/>
-          <w:szCs w:val="24"/>
-        </w:rPr>
-      </w:pPr>
-      <w:r>
-        <w:rPr>
-          <w:rFonts w:ascii="Helvetica" w:eastAsia="Times New Roman" w:hAnsi="Helvetica" w:cs="Times New Roman"/>
-          <w:color w:val="2D3B45"/>
-          <w:sz w:val="24"/>
-          <w:szCs w:val="24"/>
-        </w:rPr>
-        <w:t>The purpose for this question:</w:t>
-      </w:r>
-      <w:r>
-        <w:rPr>
-          <w:rFonts w:ascii="Helvetica" w:eastAsia="Times New Roman" w:hAnsi="Helvetica" w:cs="Times New Roman"/>
-          <w:color w:val="2D3B45"/>
-          <w:sz w:val="24"/>
-          <w:szCs w:val="24"/>
-        </w:rPr>
-        <w:br/>
-        <w:t>1</w:t>
-      </w:r>
-      <w:proofErr w:type="gramStart"/>
-      <w:r>
-        <w:rPr>
-          <w:rFonts w:ascii="Helvetica" w:eastAsia="Times New Roman" w:hAnsi="Helvetica" w:cs="Times New Roman"/>
-          <w:color w:val="2D3B45"/>
-          <w:sz w:val="24"/>
-          <w:szCs w:val="24"/>
-        </w:rPr>
-        <w:t>)  show</w:t>
-      </w:r>
-      <w:proofErr w:type="gramEnd"/>
-      <w:r>
-        <w:rPr>
-          <w:rFonts w:ascii="Helvetica" w:eastAsia="Times New Roman" w:hAnsi="Helvetica" w:cs="Times New Roman"/>
-          <w:color w:val="2D3B45"/>
-          <w:sz w:val="24"/>
-          <w:szCs w:val="24"/>
-        </w:rPr>
-        <w:t xml:space="preserve"> how the PATH environment variable works</w:t>
-      </w:r>
-      <w:r>
-        <w:rPr>
-          <w:rFonts w:ascii="Helvetica" w:eastAsia="Times New Roman" w:hAnsi="Helvetica" w:cs="Times New Roman"/>
-          <w:color w:val="2D3B45"/>
-          <w:sz w:val="24"/>
-          <w:szCs w:val="24"/>
-        </w:rPr>
-        <w:br/>
-        <w:t>2)  show how PATH can be abused</w:t>
-      </w:r>
-    </w:p>
-    <w:p>
-      <w:pPr>
-        <w:shd w:val="clear" w:color="auto" w:fill="FFFFFF"/>
-        <w:spacing w:before="180" w:after="0" w:line="240" w:lineRule="auto"/>
-        <w:rPr>
-          <w:rFonts w:ascii="Helvetica" w:eastAsia="Times New Roman" w:hAnsi="Helvetica" w:cs="Times New Roman"/>
-          <w:color w:val="2D3B45"/>
-          <w:sz w:val="24"/>
-          <w:szCs w:val="24"/>
-        </w:rPr>
-      </w:pPr>
-      <w:r>
-        <w:rPr>
-          <w:rFonts w:ascii="Helvetica" w:eastAsia="Times New Roman" w:hAnsi="Helvetica" w:cs="Times New Roman"/>
-          <w:color w:val="2D3B45"/>
-          <w:sz w:val="24"/>
-          <w:szCs w:val="24"/>
-        </w:rPr>
-        <w:t>The first step is to create a file with this content, and save it as /usr/local/bin/ls.</w:t>
-      </w:r>
-      <w:r>
-        <w:rPr>
-          <w:rFonts w:ascii="Helvetica" w:eastAsia="Times New Roman" w:hAnsi="Helvetica" w:cs="Times New Roman"/>
-          <w:color w:val="2D3B45"/>
-          <w:sz w:val="24"/>
-          <w:szCs w:val="24"/>
-        </w:rPr>
-        <w:br/>
-      </w:r>
-      <w:proofErr w:type="gramStart"/>
-      <w:r>
-        <w:rPr>
-          <w:rFonts w:ascii="Helvetica" w:eastAsia="Times New Roman" w:hAnsi="Helvetica" w:cs="Times New Roman"/>
-          <w:color w:val="2D3B45"/>
-          <w:sz w:val="24"/>
-          <w:szCs w:val="24"/>
-        </w:rPr>
-        <w:t>#!/</w:t>
-      </w:r>
-      <w:proofErr w:type="gramEnd"/>
-      <w:r>
-        <w:rPr>
-          <w:rFonts w:ascii="Helvetica" w:eastAsia="Times New Roman" w:hAnsi="Helvetica" w:cs="Times New Roman"/>
-          <w:color w:val="2D3B45"/>
-          <w:sz w:val="24"/>
-          <w:szCs w:val="24"/>
-        </w:rPr>
-        <w:t>bin/bash</w:t>
-      </w:r>
-      <w:r>
-        <w:rPr>
-          <w:rFonts w:ascii="Helvetica" w:eastAsia="Times New Roman" w:hAnsi="Helvetica" w:cs="Times New Roman"/>
-          <w:color w:val="2D3B45"/>
-          <w:sz w:val="24"/>
-          <w:szCs w:val="24"/>
-        </w:rPr>
-        <w:br/>
-        <w:t>echo 'Ha!  Gotcha!  You thought this was ls!'</w:t>
-      </w:r>
-    </w:p>
-    <w:p>
-      <w:pPr>
-        <w:shd w:val="clear" w:color="auto" w:fill="FFFFFF"/>
-        <w:spacing w:before="180" w:after="0" w:line="240" w:lineRule="auto"/>
-        <w:rPr>
-          <w:rFonts w:ascii="Helvetica" w:eastAsia="Times New Roman" w:hAnsi="Helvetica" w:cs="Times New Roman"/>
-          <w:color w:val="2D3B45"/>
-          <w:sz w:val="24"/>
-          <w:szCs w:val="24"/>
-        </w:rPr>
-      </w:pPr>
-      <w:r>
-        <w:rPr>
-          <w:rFonts w:ascii="Helvetica" w:eastAsia="Times New Roman" w:hAnsi="Helvetica" w:cs="Times New Roman"/>
-          <w:color w:val="2D3B45"/>
-          <w:sz w:val="24"/>
-          <w:szCs w:val="24"/>
-        </w:rPr>
-        <w:t>You can make any text file executable if you list the program you want to use to execute the script in the file.  In this case, the first line </w:t>
-      </w:r>
-      <w:proofErr w:type="gramStart"/>
-      <w:r>
-        <w:rPr>
-          <w:rFonts w:ascii="Helvetica" w:eastAsia="Times New Roman" w:hAnsi="Helvetica" w:cs="Times New Roman"/>
-          <w:i/>
-          <w:iCs/>
-          <w:color w:val="2D3B45"/>
-          <w:sz w:val="24"/>
-          <w:szCs w:val="24"/>
-        </w:rPr>
-        <w:t>#!/</w:t>
-      </w:r>
-      <w:proofErr w:type="gramEnd"/>
-      <w:r>
-        <w:rPr>
-          <w:rFonts w:ascii="Helvetica" w:eastAsia="Times New Roman" w:hAnsi="Helvetica" w:cs="Times New Roman"/>
-          <w:i/>
-          <w:iCs/>
-          <w:color w:val="2D3B45"/>
-          <w:sz w:val="24"/>
-          <w:szCs w:val="24"/>
-        </w:rPr>
-        <w:t>bin/bash</w:t>
+        <w:t>#!/bin/bash</w:t>
       </w:r>
       <w:r>
         <w:rPr>
@@ -453,25 +366,14 @@
           <w:szCs w:val="24"/>
         </w:rPr>
       </w:pPr>
-      <w:proofErr w:type="gramStart"/>
-      <w:r>
-        <w:rPr>
-          <w:rFonts w:ascii="Helvetica" w:eastAsia="Times New Roman" w:hAnsi="Helvetica" w:cs="Times New Roman"/>
-          <w:color w:val="2D3B45"/>
-          <w:sz w:val="24"/>
-          <w:szCs w:val="24"/>
-        </w:rPr>
-        <w:t>Here's</w:t>
-      </w:r>
-      <w:proofErr w:type="gramEnd"/>
-      <w:r>
-        <w:rPr>
-          <w:rFonts w:ascii="Helvetica" w:eastAsia="Times New Roman" w:hAnsi="Helvetica" w:cs="Times New Roman"/>
-          <w:color w:val="2D3B45"/>
-          <w:sz w:val="24"/>
-          <w:szCs w:val="24"/>
-        </w:rPr>
-        <w:t xml:space="preserve"> how to create the file using nano</w:t>
+      <w:r>
+        <w:rPr>
+          <w:rFonts w:ascii="Helvetica" w:eastAsia="Times New Roman" w:hAnsi="Helvetica" w:cs="Times New Roman"/>
+          <w:color w:val="2D3B45"/>
+          <w:sz w:val="24"/>
+          <w:szCs w:val="24"/>
+        </w:rPr>
+        <w:t>Here's how to create the file using nano</w:t>
       </w:r>
     </w:p>
     <w:p>
@@ -576,27 +478,7 @@
           <w:sz w:val="24"/>
           <w:szCs w:val="24"/>
         </w:rPr>
-        <w:t xml:space="preserve">If you want to be a Linux </w:t>
-      </w:r>
-      <w:proofErr w:type="gramStart"/>
-      <w:r>
-        <w:rPr>
-          <w:rFonts w:ascii="Helvetica" w:eastAsia="Times New Roman" w:hAnsi="Helvetica" w:cs="Times New Roman"/>
-          <w:color w:val="2D3B45"/>
-          <w:sz w:val="24"/>
-          <w:szCs w:val="24"/>
-        </w:rPr>
-        <w:t>guru</w:t>
-      </w:r>
-      <w:proofErr w:type="gramEnd"/>
-      <w:r>
-        <w:rPr>
-          <w:rFonts w:ascii="Helvetica" w:eastAsia="Times New Roman" w:hAnsi="Helvetica" w:cs="Times New Roman"/>
-          <w:color w:val="2D3B45"/>
-          <w:sz w:val="24"/>
-          <w:szCs w:val="24"/>
-        </w:rPr>
-        <w:t xml:space="preserve"> you can use the vi or vim text editor. </w:t>
+        <w:t>If you want to be a Linux guru you can use the vi or vim text editor. </w:t>
       </w:r>
     </w:p>
     <w:p>
@@ -610,25 +492,14 @@
           <w:szCs w:val="24"/>
         </w:rPr>
       </w:pPr>
-      <w:proofErr w:type="gramStart"/>
-      <w:r>
-        <w:rPr>
-          <w:rFonts w:ascii="Helvetica" w:eastAsia="Times New Roman" w:hAnsi="Helvetica" w:cs="Times New Roman"/>
-          <w:color w:val="2D3B45"/>
-          <w:sz w:val="24"/>
-          <w:szCs w:val="24"/>
-        </w:rPr>
-        <w:t>Don't</w:t>
-      </w:r>
-      <w:proofErr w:type="gramEnd"/>
-      <w:r>
-        <w:rPr>
-          <w:rFonts w:ascii="Helvetica" w:eastAsia="Times New Roman" w:hAnsi="Helvetica" w:cs="Times New Roman"/>
-          <w:color w:val="2D3B45"/>
-          <w:sz w:val="24"/>
-          <w:szCs w:val="24"/>
-        </w:rPr>
-        <w:t xml:space="preserve"> forget:</w:t>
+      <w:r>
+        <w:rPr>
+          <w:rFonts w:ascii="Helvetica" w:eastAsia="Times New Roman" w:hAnsi="Helvetica" w:cs="Times New Roman"/>
+          <w:color w:val="2D3B45"/>
+          <w:sz w:val="24"/>
+          <w:szCs w:val="24"/>
+        </w:rPr>
+        <w:t>Don't forget:</w:t>
       </w:r>
       <w:r>
         <w:rPr>
@@ -733,27 +604,7 @@
           <w:sz w:val="24"/>
           <w:szCs w:val="24"/>
         </w:rPr>
-        <w:t xml:space="preserve">Looks like /usr/bin/ls is the real one.  Now, why did the bogus ls run instead of the real one?  The answer is in the PATH.  If you look, /usr/local/bin (bogus ls) comes before /usr/bin (real ls) in the PATH.  As BASH checked the directories in PATH, it came across the bogus ls first, so </w:t>
-      </w:r>
-      <w:proofErr w:type="gramStart"/>
-      <w:r>
-        <w:rPr>
-          <w:rFonts w:ascii="Helvetica" w:eastAsia="Times New Roman" w:hAnsi="Helvetica" w:cs="Times New Roman"/>
-          <w:color w:val="2D3B45"/>
-          <w:sz w:val="24"/>
-          <w:szCs w:val="24"/>
-        </w:rPr>
-        <w:t>that's</w:t>
-      </w:r>
-      <w:proofErr w:type="gramEnd"/>
-      <w:r>
-        <w:rPr>
-          <w:rFonts w:ascii="Helvetica" w:eastAsia="Times New Roman" w:hAnsi="Helvetica" w:cs="Times New Roman"/>
-          <w:color w:val="2D3B45"/>
-          <w:sz w:val="24"/>
-          <w:szCs w:val="24"/>
-        </w:rPr>
-        <w:t xml:space="preserve"> what it ran.</w:t>
+        <w:t>Looks like /usr/bin/ls is the real one.  Now, why did the bogus ls run instead of the real one?  The answer is in the PATH.  If you look, /usr/local/bin (bogus ls) comes before /usr/bin (real ls) in the PATH.  As BASH checked the directories in PATH, it came across the bogus ls first, so that's what it ran.</w:t>
       </w:r>
     </w:p>
     <w:p>

</xml_diff>